<commit_message>
New Readme Word version
Corrected some errors.
</commit_message>
<xml_diff>
--- a/Python Simultaneous Linear Equation Solver README.docx
+++ b/Python Simultaneous Linear Equation Solver README.docx
@@ -78,6 +78,11 @@
       <w:r>
         <w:t>respectively</w:t>
       </w:r>
+      <w:r>
+        <w:t>,</w:t>
+      </w:r>
+      <w:bookmarkStart w:id="0" w:name="_GoBack"/>
+      <w:bookmarkEnd w:id="0"/>
     </w:p>
     <w:p>
       <w:r>
@@ -301,7 +306,19 @@
         <w:jc w:val="both"/>
       </w:pPr>
       <w:r>
-        <w:t xml:space="preserve">PIS functions the same as above (PI) but in the case of PI == True, a solution is FOUND while x0 &lt;= x &lt;= (x0 + </w:t>
+        <w:t xml:space="preserve">PIS functions the same as above (PI) but in the case </w:t>
+      </w:r>
+      <w:r>
+        <w:t>where</w:t>
+      </w:r>
+      <w:r>
+        <w:t xml:space="preserve"> PI</w:t>
+      </w:r>
+      <w:r>
+        <w:t>S</w:t>
+      </w:r>
+      <w:r>
+        <w:t xml:space="preserve"> == True, a solution is FOUND while x0 &lt;= x &lt;= (x0 + </w:t>
       </w:r>
       <w:proofErr w:type="spellStart"/>
       <w:r>
@@ -310,6 +327,9 @@
       <w:proofErr w:type="spellEnd"/>
       <w:r>
         <w:t>).</w:t>
+      </w:r>
+      <w:r>
+        <w:t xml:space="preserve"> (It also converges.)</w:t>
       </w:r>
     </w:p>
     <w:p>
@@ -356,7 +376,19 @@
         <w:jc w:val="both"/>
       </w:pPr>
       <w:r>
-        <w:t xml:space="preserve">PDS functions the same as above (PD) but in the case of PD == True, a solution is FOUND while (x0 - </w:t>
+        <w:t xml:space="preserve">PDS functions the same as above (PD) but in the case </w:t>
+      </w:r>
+      <w:r>
+        <w:t>where</w:t>
+      </w:r>
+      <w:r>
+        <w:t xml:space="preserve"> PD</w:t>
+      </w:r>
+      <w:r>
+        <w:t>S</w:t>
+      </w:r>
+      <w:r>
+        <w:t xml:space="preserve"> == True, a solution is FOUND while (x0 - </w:t>
       </w:r>
       <w:proofErr w:type="spellStart"/>
       <w:r>
@@ -365,6 +397,9 @@
       <w:proofErr w:type="spellEnd"/>
       <w:r>
         <w:t>) &lt;= x &lt;= x0.</w:t>
+      </w:r>
+      <w:r>
+        <w:t xml:space="preserve"> (It also converges.)</w:t>
       </w:r>
     </w:p>
     <w:p/>
@@ -614,6 +649,9 @@
     </w:p>
     <w:p>
       <w:r>
+        <w:rPr>
+          <w:noProof/>
+        </w:rPr>
         <w:lastRenderedPageBreak/>
         <mc:AlternateContent>
           <mc:Choice Requires="wps">
@@ -662,13 +700,7 @@
                               <w:t>However, if</w:t>
                             </w:r>
                             <w:r>
-                              <w:t xml:space="preserve"> x0 starts here, we get a y1 which is</w:t>
-                            </w:r>
-                            <w:r>
-                              <w:t xml:space="preserve"> also</w:t>
-                            </w:r>
-                            <w:r>
-                              <w:t xml:space="preserve"> different from y2.</w:t>
+                              <w:t xml:space="preserve"> x0 starts here, we get a y1 which is also different from y2.</w:t>
                             </w:r>
                           </w:p>
                         </w:txbxContent>
@@ -704,13 +736,7 @@
                         <w:t>However, if</w:t>
                       </w:r>
                       <w:r>
-                        <w:t xml:space="preserve"> x0 starts here, we get a y1 which is</w:t>
-                      </w:r>
-                      <w:r>
-                        <w:t xml:space="preserve"> also</w:t>
-                      </w:r>
-                      <w:r>
-                        <w:t xml:space="preserve"> different from y2.</w:t>
+                        <w:t xml:space="preserve"> x0 starts here, we get a y1 which is also different from y2.</w:t>
                       </w:r>
                     </w:p>
                   </w:txbxContent>
@@ -721,6 +747,9 @@
         </mc:AlternateContent>
       </w:r>
       <w:r>
+        <w:rPr>
+          <w:noProof/>
+        </w:rPr>
         <mc:AlternateContent>
           <mc:Choice Requires="wps">
             <w:drawing>
@@ -794,6 +823,9 @@
         </mc:AlternateContent>
       </w:r>
       <w:r>
+        <w:rPr>
+          <w:noProof/>
+        </w:rPr>
         <mc:AlternateContent>
           <mc:Choice Requires="wps">
             <w:drawing>
@@ -868,6 +900,9 @@
         </mc:AlternateContent>
       </w:r>
       <w:r>
+        <w:rPr>
+          <w:noProof/>
+        </w:rPr>
         <mc:AlternateContent>
           <mc:Choice Requires="wps">
             <w:drawing>
@@ -915,25 +950,7 @@
                               <w:t>If</w:t>
                             </w:r>
                             <w:r>
-                              <w:t xml:space="preserve"> x0 starts here, we get </w:t>
-                            </w:r>
-                            <w:r>
-                              <w:t xml:space="preserve">a </w:t>
-                            </w:r>
-                            <w:r>
-                              <w:t>y1</w:t>
-                            </w:r>
-                            <w:r>
-                              <w:t xml:space="preserve"> which</w:t>
-                            </w:r>
-                            <w:r>
-                              <w:t xml:space="preserve"> </w:t>
-                            </w:r>
-                            <w:r>
-                              <w:t xml:space="preserve">is different from </w:t>
-                            </w:r>
-                            <w:r>
-                              <w:t>y2.</w:t>
+                              <w:t xml:space="preserve"> x0 starts here, we get a y1 which is different from y2.</w:t>
                             </w:r>
                           </w:p>
                         </w:txbxContent>
@@ -969,25 +986,7 @@
                         <w:t>If</w:t>
                       </w:r>
                       <w:r>
-                        <w:t xml:space="preserve"> x0 starts here, we get </w:t>
-                      </w:r>
-                      <w:r>
-                        <w:t xml:space="preserve">a </w:t>
-                      </w:r>
-                      <w:r>
-                        <w:t>y1</w:t>
-                      </w:r>
-                      <w:r>
-                        <w:t xml:space="preserve"> which</w:t>
-                      </w:r>
-                      <w:r>
-                        <w:t xml:space="preserve"> </w:t>
-                      </w:r>
-                      <w:r>
-                        <w:t xml:space="preserve">is different from </w:t>
-                      </w:r>
-                      <w:r>
-                        <w:t>y2.</w:t>
+                        <w:t xml:space="preserve"> x0 starts here, we get a y1 which is different from y2.</w:t>
                       </w:r>
                     </w:p>
                   </w:txbxContent>
@@ -1181,6 +1180,9 @@
         </mc:AlternateContent>
       </w:r>
       <w:r>
+        <w:rPr>
+          <w:noProof/>
+        </w:rPr>
         <mc:AlternateContent>
           <mc:Choice Requires="wps">
             <w:drawing>
@@ -1269,6 +1271,9 @@
         </mc:AlternateContent>
       </w:r>
       <w:r>
+        <w:rPr>
+          <w:noProof/>
+        </w:rPr>
         <mc:AlternateContent>
           <mc:Choice Requires="wps">
             <w:drawing>
@@ -1342,6 +1347,9 @@
         </mc:AlternateContent>
       </w:r>
       <w:r>
+        <w:rPr>
+          <w:noProof/>
+        </w:rPr>
         <mc:AlternateContent>
           <mc:Choice Requires="wps">
             <w:drawing>
@@ -1415,6 +1423,9 @@
         </mc:AlternateContent>
       </w:r>
       <w:r>
+        <w:rPr>
+          <w:noProof/>
+        </w:rPr>
         <mc:AlternateContent>
           <mc:Choice Requires="wps">
             <w:drawing>
@@ -1599,6 +1610,9 @@
         </mc:AlternateContent>
       </w:r>
       <w:r>
+        <w:rPr>
+          <w:noProof/>
+        </w:rPr>
         <mc:AlternateContent>
           <mc:Choice Requires="wps">
             <w:drawing>
@@ -1762,6 +1776,9 @@
         </mc:AlternateContent>
       </w:r>
       <w:r>
+        <w:rPr>
+          <w:noProof/>
+        </w:rPr>
         <mc:AlternateContent>
           <mc:Choice Requires="wps">
             <w:drawing>
@@ -1866,6 +1883,9 @@
         </mc:AlternateContent>
       </w:r>
       <w:r>
+        <w:rPr>
+          <w:noProof/>
+        </w:rPr>
         <mc:AlternateContent>
           <mc:Choice Requires="wps">
             <w:drawing>
@@ -1939,6 +1959,9 @@
         </mc:AlternateContent>
       </w:r>
       <w:r>
+        <w:rPr>
+          <w:noProof/>
+        </w:rPr>
         <mc:AlternateContent>
           <mc:Choice Requires="wps">
             <w:drawing>
@@ -2264,6 +2287,9 @@
         </mc:AlternateContent>
       </w:r>
       <w:r>
+        <w:rPr>
+          <w:noProof/>
+        </w:rPr>
         <mc:AlternateContent>
           <mc:Choice Requires="wps">
             <w:drawing>
@@ -2465,6 +2491,9 @@
     <w:p/>
     <w:p>
       <w:r>
+        <w:rPr>
+          <w:noProof/>
+        </w:rPr>
         <mc:AlternateContent>
           <mc:Choice Requires="wps">
             <w:drawing>
@@ -2610,13 +2639,7 @@
                             </w:r>
                             <w:proofErr w:type="spellEnd"/>
                             <w:r>
-                              <w:t xml:space="preserve"> </w:t>
-                            </w:r>
-                            <w:r>
-                              <w:t>di</w:t>
-                            </w:r>
-                            <w:r>
-                              <w:t>verges</w:t>
+                              <w:t xml:space="preserve"> diverges</w:t>
                             </w:r>
                             <w:r>
                               <w:t xml:space="preserve"> as x increases from x0.</w:t>
@@ -2680,13 +2703,7 @@
                       </w:r>
                       <w:proofErr w:type="spellEnd"/>
                       <w:r>
-                        <w:t xml:space="preserve"> </w:t>
-                      </w:r>
-                      <w:r>
-                        <w:t>di</w:t>
-                      </w:r>
-                      <w:r>
-                        <w:t>verges</w:t>
+                        <w:t xml:space="preserve"> diverges</w:t>
                       </w:r>
                       <w:r>
                         <w:t xml:space="preserve"> as x increases from x0.</w:t>
@@ -2703,6 +2720,9 @@
         </mc:AlternateContent>
       </w:r>
       <w:r>
+        <w:rPr>
+          <w:noProof/>
+        </w:rPr>
         <mc:AlternateContent>
           <mc:Choice Requires="wps">
             <w:drawing>
@@ -3641,13 +3661,7 @@
                               <w:jc w:val="both"/>
                             </w:pPr>
                             <w:r>
-                              <w:t>No matter how large or small dx is</w:t>
-                            </w:r>
-                            <w:r>
-                              <w:t>, no matter which x0 you begin with and no matter what value x is assigned per loop/iteration</w:t>
-                            </w:r>
-                            <w:r>
-                              <w:t xml:space="preserve">, </w:t>
+                              <w:t xml:space="preserve">No matter how large or small dx is, no matter which x0 you begin with and no matter what value x is assigned per loop/iteration, </w:t>
                             </w:r>
                             <w:proofErr w:type="spellStart"/>
                             <w:r>
@@ -3655,10 +3669,7 @@
                             </w:r>
                             <w:proofErr w:type="spellEnd"/>
                             <w:r>
-                              <w:t xml:space="preserve"> </w:t>
-                            </w:r>
-                            <w:r>
-                              <w:t>is a constant.</w:t>
+                              <w:t xml:space="preserve"> is a constant.</w:t>
                             </w:r>
                           </w:p>
                         </w:txbxContent>
@@ -3691,13 +3702,7 @@
                         <w:jc w:val="both"/>
                       </w:pPr>
                       <w:r>
-                        <w:t>No matter how large or small dx is</w:t>
-                      </w:r>
-                      <w:r>
-                        <w:t>, no matter which x0 you begin with and no matter what value x is assigned per loop/iteration</w:t>
-                      </w:r>
-                      <w:r>
-                        <w:t xml:space="preserve">, </w:t>
+                        <w:t xml:space="preserve">No matter how large or small dx is, no matter which x0 you begin with and no matter what value x is assigned per loop/iteration, </w:t>
                       </w:r>
                       <w:proofErr w:type="spellStart"/>
                       <w:r>
@@ -3705,10 +3710,7 @@
                       </w:r>
                       <w:proofErr w:type="spellEnd"/>
                       <w:r>
-                        <w:t xml:space="preserve"> </w:t>
-                      </w:r>
-                      <w:r>
-                        <w:t>is a constant.</w:t>
+                        <w:t xml:space="preserve"> is a constant.</w:t>
                       </w:r>
                     </w:p>
                   </w:txbxContent>
@@ -4312,6 +4314,9 @@
         </mc:AlternateContent>
       </w:r>
       <w:r>
+        <w:rPr>
+          <w:noProof/>
+        </w:rPr>
         <w:drawing>
           <wp:inline distT="0" distB="0" distL="0" distR="0" wp14:anchorId="4252AB46" wp14:editId="1A1BC14F">
             <wp:extent cx="4762500" cy="4762500"/>
@@ -4426,6 +4431,9 @@
     </w:p>
     <w:p>
       <w:r>
+        <w:rPr>
+          <w:noProof/>
+        </w:rPr>
         <mc:AlternateContent>
           <mc:Choice Requires="wps">
             <w:drawing>
@@ -4730,6 +4738,9 @@
         </mc:AlternateContent>
       </w:r>
       <w:r>
+        <w:rPr>
+          <w:noProof/>
+        </w:rPr>
         <mc:AlternateContent>
           <mc:Choice Requires="wps">
             <w:drawing>
@@ -4801,6 +4812,9 @@
         </mc:AlternateContent>
       </w:r>
       <w:r>
+        <w:rPr>
+          <w:noProof/>
+        </w:rPr>
         <mc:AlternateContent>
           <mc:Choice Requires="wps">
             <w:drawing>
@@ -4872,6 +4886,9 @@
         </mc:AlternateContent>
       </w:r>
       <w:r>
+        <w:rPr>
+          <w:noProof/>
+        </w:rPr>
         <mc:AlternateContent>
           <mc:Choice Requires="wps">
             <w:drawing>
@@ -4943,6 +4960,9 @@
         </mc:AlternateContent>
       </w:r>
       <w:r>
+        <w:rPr>
+          <w:noProof/>
+        </w:rPr>
         <mc:AlternateContent>
           <mc:Choice Requires="wps">
             <w:drawing>
@@ -5091,6 +5111,9 @@
         </mc:AlternateContent>
       </w:r>
       <w:r>
+        <w:rPr>
+          <w:noProof/>
+        </w:rPr>
         <mc:AlternateContent>
           <mc:Choice Requires="wps">
             <w:drawing>
@@ -5242,6 +5265,9 @@
         </mc:AlternateContent>
       </w:r>
       <w:r>
+        <w:rPr>
+          <w:noProof/>
+        </w:rPr>
         <mc:AlternateContent>
           <mc:Choice Requires="wps">
             <w:drawing>
@@ -5315,6 +5341,9 @@
         </mc:AlternateContent>
       </w:r>
       <w:r>
+        <w:rPr>
+          <w:noProof/>
+        </w:rPr>
         <mc:AlternateContent>
           <mc:Choice Requires="wps">
             <w:drawing>
@@ -5403,6 +5432,9 @@
         </mc:AlternateContent>
       </w:r>
       <w:r>
+        <w:rPr>
+          <w:noProof/>
+        </w:rPr>
         <mc:AlternateContent>
           <mc:Choice Requires="wps">
             <w:drawing>
@@ -5614,6 +5646,9 @@
     <w:p/>
     <w:p>
       <w:r>
+        <w:rPr>
+          <w:noProof/>
+        </w:rPr>
         <mc:AlternateContent>
           <mc:Choice Requires="wps">
             <w:drawing>
@@ -5720,6 +5755,9 @@
         </mc:AlternateContent>
       </w:r>
       <w:r>
+        <w:rPr>
+          <w:noProof/>
+        </w:rPr>
         <mc:AlternateContent>
           <mc:Choice Requires="wps">
             <w:drawing>
@@ -5793,6 +5831,9 @@
         </mc:AlternateContent>
       </w:r>
       <w:r>
+        <w:rPr>
+          <w:noProof/>
+        </w:rPr>
         <mc:AlternateContent>
           <mc:Choice Requires="wps">
             <w:drawing>
@@ -5866,6 +5907,9 @@
         </mc:AlternateContent>
       </w:r>
       <w:r>
+        <w:rPr>
+          <w:noProof/>
+        </w:rPr>
         <mc:AlternateContent>
           <mc:Choice Requires="wps">
             <w:drawing>
@@ -6015,6 +6059,9 @@
         </mc:AlternateContent>
       </w:r>
       <w:r>
+        <w:rPr>
+          <w:noProof/>
+        </w:rPr>
         <mc:AlternateContent>
           <mc:Choice Requires="wps">
             <w:drawing>
@@ -6806,6 +6853,9 @@
         </mc:AlternateContent>
       </w:r>
       <w:r>
+        <w:rPr>
+          <w:noProof/>
+        </w:rPr>
         <mc:AlternateContent>
           <mc:Choice Requires="wps">
             <w:drawing>
@@ -6880,6 +6930,9 @@
         </mc:AlternateContent>
       </w:r>
       <w:r>
+        <w:rPr>
+          <w:noProof/>
+        </w:rPr>
         <mc:AlternateContent>
           <mc:Choice Requires="wps">
             <w:drawing>
@@ -7030,19 +7083,7 @@
                               <w:rPr>
                                 <w:sz w:val="20"/>
                               </w:rPr>
-                              <w:t xml:space="preserve"> converges</w:t>
-                            </w:r>
-                            <w:r>
-                              <w:rPr>
-                                <w:sz w:val="20"/>
-                              </w:rPr>
-                              <w:t xml:space="preserve"> while x &lt; -3</w:t>
-                            </w:r>
-                            <w:r>
-                              <w:rPr>
-                                <w:sz w:val="20"/>
-                              </w:rPr>
-                              <w:t xml:space="preserve"> an</w:t>
+                              <w:t xml:space="preserve"> converges while x &lt; -3 an</w:t>
                             </w:r>
                             <w:r>
                               <w:rPr>
@@ -7267,19 +7308,7 @@
                         <w:rPr>
                           <w:sz w:val="20"/>
                         </w:rPr>
-                        <w:t xml:space="preserve"> converges</w:t>
-                      </w:r>
-                      <w:r>
-                        <w:rPr>
-                          <w:sz w:val="20"/>
-                        </w:rPr>
-                        <w:t xml:space="preserve"> while x &lt; -3</w:t>
-                      </w:r>
-                      <w:r>
-                        <w:rPr>
-                          <w:sz w:val="20"/>
-                        </w:rPr>
-                        <w:t xml:space="preserve"> an</w:t>
+                        <w:t xml:space="preserve"> converges while x &lt; -3 an</w:t>
                       </w:r>
                       <w:r>
                         <w:rPr>
@@ -7524,6 +7553,9 @@
         </mc:AlternateContent>
       </w:r>
       <w:r>
+        <w:rPr>
+          <w:noProof/>
+        </w:rPr>
         <mc:AlternateContent>
           <mc:Choice Requires="wps">
             <w:drawing>
@@ -7597,6 +7629,9 @@
         </mc:AlternateContent>
       </w:r>
       <w:r>
+        <w:rPr>
+          <w:noProof/>
+        </w:rPr>
         <mc:AlternateContent>
           <mc:Choice Requires="wps">
             <w:drawing>
@@ -7685,6 +7720,9 @@
         </mc:AlternateContent>
       </w:r>
       <w:r>
+        <w:rPr>
+          <w:noProof/>
+        </w:rPr>
         <mc:AlternateContent>
           <mc:Choice Requires="wps">
             <w:drawing>
@@ -7859,19 +7897,7 @@
         <w:t xml:space="preserve">otice that for the case </w:t>
       </w:r>
       <w:r>
-        <w:t>where the solution is an integer,</w:t>
-      </w:r>
-      <w:r>
-        <w:t xml:space="preserve"> a small step-size like 1</w:t>
-      </w:r>
-      <w:r>
-        <w:t xml:space="preserve"> is usually the most suitable value. </w:t>
-      </w:r>
-      <w:r>
-        <w:t xml:space="preserve">Referring to the graph above, </w:t>
-      </w:r>
-      <w:r>
-        <w:t xml:space="preserve">a small step-size of 1 ensures the </w:t>
+        <w:t xml:space="preserve">where the solution is an integer, a small step-size like 1 is usually the most suitable value. Referring to the graph above, a small step-size of 1 ensures the </w:t>
       </w:r>
       <w:proofErr w:type="spellStart"/>
       <w:r>
@@ -8206,8 +8232,6 @@
       <w:r>
         <w:t xml:space="preserve"> you,</w:t>
       </w:r>
-      <w:bookmarkStart w:id="0" w:name="_GoBack"/>
-      <w:bookmarkEnd w:id="0"/>
       <w:r>
         <w:t xml:space="preserve"> </w:t>
       </w:r>

</xml_diff>

<commit_message>
New version of Readme Word
Corrected some wrong arrows and diagrams.
</commit_message>
<xml_diff>
--- a/Python Simultaneous Linear Equation Solver README.docx
+++ b/Python Simultaneous Linear Equation Solver README.docx
@@ -41,7 +41,13 @@
     </w:p>
     <w:p>
       <w:r>
-        <w:t xml:space="preserve">This Python program is written in Python 3.  </w:t>
+        <w:t xml:space="preserve">This Python program </w:t>
+      </w:r>
+      <w:r>
+        <w:t>i</w:t>
+      </w:r>
+      <w:r>
+        <w:t xml:space="preserve">s written in Python 3.  </w:t>
       </w:r>
     </w:p>
     <w:p>
@@ -81,8 +87,6 @@
       <w:r>
         <w:t>,</w:t>
       </w:r>
-      <w:bookmarkStart w:id="0" w:name="_GoBack"/>
-      <w:bookmarkEnd w:id="0"/>
     </w:p>
     <w:p>
       <w:r>
@@ -5652,127 +5656,18 @@
         <mc:AlternateContent>
           <mc:Choice Requires="wps">
             <w:drawing>
-              <wp:anchor distT="0" distB="0" distL="114300" distR="114300" simplePos="0" relativeHeight="251800576" behindDoc="0" locked="0" layoutInCell="1" allowOverlap="1" wp14:anchorId="5D6B14AA" wp14:editId="70049559">
+              <wp:anchor distT="0" distB="0" distL="114300" distR="114300" simplePos="0" relativeHeight="251796480" behindDoc="0" locked="0" layoutInCell="1" allowOverlap="1" wp14:anchorId="5C8BDE4B" wp14:editId="7CDBB823">
                 <wp:simplePos x="0" y="0"/>
                 <wp:positionH relativeFrom="column">
-                  <wp:posOffset>2744788</wp:posOffset>
+                  <wp:posOffset>1057274</wp:posOffset>
                 </wp:positionH>
                 <wp:positionV relativeFrom="paragraph">
-                  <wp:posOffset>473710</wp:posOffset>
+                  <wp:posOffset>759460</wp:posOffset>
                 </wp:positionV>
-                <wp:extent cx="1181100" cy="276225"/>
-                <wp:effectExtent l="0" t="0" r="19050" b="28575"/>
+                <wp:extent cx="1933575" cy="3238500"/>
+                <wp:effectExtent l="19050" t="19050" r="28575" b="19050"/>
                 <wp:wrapNone/>
-                <wp:docPr id="100" name="Text Box 100"/>
-                <wp:cNvGraphicFramePr/>
-                <a:graphic xmlns:a="http://schemas.openxmlformats.org/drawingml/2006/main">
-                  <a:graphicData uri="http://schemas.microsoft.com/office/word/2010/wordprocessingShape">
-                    <wps:wsp>
-                      <wps:cNvSpPr txBox="1"/>
-                      <wps:spPr>
-                        <a:xfrm>
-                          <a:off x="0" y="0"/>
-                          <a:ext cx="1181100" cy="276225"/>
-                        </a:xfrm>
-                        <a:prstGeom prst="rect">
-                          <a:avLst/>
-                        </a:prstGeom>
-                        <a:solidFill>
-                          <a:schemeClr val="lt1"/>
-                        </a:solidFill>
-                        <a:ln w="6350">
-                          <a:solidFill>
-                            <a:prstClr val="black"/>
-                          </a:solidFill>
-                        </a:ln>
-                      </wps:spPr>
-                      <wps:txbx>
-                        <w:txbxContent>
-                          <w:p>
-                            <w:pPr>
-                              <w:jc w:val="both"/>
-                            </w:pPr>
-                            <w:r>
-                              <w:t>2</w:t>
-                            </w:r>
-                            <w:r>
-                              <w:rPr>
-                                <w:vertAlign w:val="superscript"/>
-                              </w:rPr>
-                              <w:t>nd</w:t>
-                            </w:r>
-                            <w:r>
-                              <w:t xml:space="preserve"> iteration/loop</w:t>
-                            </w:r>
-                          </w:p>
-                        </w:txbxContent>
-                      </wps:txbx>
-                      <wps:bodyPr rot="0" spcFirstLastPara="0" vertOverflow="overflow" horzOverflow="overflow" vert="horz" wrap="square" lIns="91440" tIns="45720" rIns="91440" bIns="45720" numCol="1" spcCol="0" rtlCol="0" fromWordArt="0" anchor="t" anchorCtr="0" forceAA="0" compatLnSpc="1">
-                        <a:prstTxWarp prst="textNoShape">
-                          <a:avLst/>
-                        </a:prstTxWarp>
-                        <a:noAutofit/>
-                      </wps:bodyPr>
-                    </wps:wsp>
-                  </a:graphicData>
-                </a:graphic>
-                <wp14:sizeRelH relativeFrom="margin">
-                  <wp14:pctWidth>0</wp14:pctWidth>
-                </wp14:sizeRelH>
-                <wp14:sizeRelV relativeFrom="margin">
-                  <wp14:pctHeight>0</wp14:pctHeight>
-                </wp14:sizeRelV>
-              </wp:anchor>
-            </w:drawing>
-          </mc:Choice>
-          <mc:Fallback>
-            <w:pict>
-              <v:shape w14:anchorId="5D6B14AA" id="Text Box 100" o:spid="_x0000_s1040" type="#_x0000_t202" style="position:absolute;margin-left:216.15pt;margin-top:37.3pt;width:93pt;height:21.75pt;z-index:251800576;visibility:visible;mso-wrap-style:square;mso-width-percent:0;mso-height-percent:0;mso-wrap-distance-left:9pt;mso-wrap-distance-top:0;mso-wrap-distance-right:9pt;mso-wrap-distance-bottom:0;mso-position-horizontal:absolute;mso-position-horizontal-relative:text;mso-position-vertical:absolute;mso-position-vertical-relative:text;mso-width-percent:0;mso-height-percent:0;mso-width-relative:margin;mso-height-relative:margin;v-text-anchor:top" o:gfxdata="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" fillcolor="white [3201]" strokeweight=".5pt">
-                <v:textbox>
-                  <w:txbxContent>
-                    <w:p>
-                      <w:pPr>
-                        <w:jc w:val="both"/>
-                      </w:pPr>
-                      <w:r>
-                        <w:t>2</w:t>
-                      </w:r>
-                      <w:r>
-                        <w:rPr>
-                          <w:vertAlign w:val="superscript"/>
-                        </w:rPr>
-                        <w:t>nd</w:t>
-                      </w:r>
-                      <w:r>
-                        <w:t xml:space="preserve"> iteration/loop</w:t>
-                      </w:r>
-                    </w:p>
-                  </w:txbxContent>
-                </v:textbox>
-              </v:shape>
-            </w:pict>
-          </mc:Fallback>
-        </mc:AlternateContent>
-      </w:r>
-      <w:r>
-        <w:rPr>
-          <w:noProof/>
-        </w:rPr>
-        <mc:AlternateContent>
-          <mc:Choice Requires="wps">
-            <w:drawing>
-              <wp:anchor distT="0" distB="0" distL="114300" distR="114300" simplePos="0" relativeHeight="251798528" behindDoc="0" locked="0" layoutInCell="1" allowOverlap="1" wp14:anchorId="0ED99D2D" wp14:editId="4D6F7CFF">
-                <wp:simplePos x="0" y="0"/>
-                <wp:positionH relativeFrom="column">
-                  <wp:posOffset>1638300</wp:posOffset>
-                </wp:positionH>
-                <wp:positionV relativeFrom="paragraph">
-                  <wp:posOffset>768985</wp:posOffset>
-                </wp:positionV>
-                <wp:extent cx="1257300" cy="3448050"/>
-                <wp:effectExtent l="19050" t="19050" r="19050" b="19050"/>
-                <wp:wrapNone/>
-                <wp:docPr id="99" name="Straight Connector 99"/>
+                <wp:docPr id="96" name="Straight Connector 96"/>
                 <wp:cNvGraphicFramePr/>
                 <a:graphic xmlns:a="http://schemas.openxmlformats.org/drawingml/2006/main">
                   <a:graphicData uri="http://schemas.microsoft.com/office/word/2010/wordprocessingShape">
@@ -5781,7 +5676,7 @@
                       <wps:spPr>
                         <a:xfrm flipV="1">
                           <a:off x="0" y="0"/>
-                          <a:ext cx="1257300" cy="3448050"/>
+                          <a:ext cx="1933575" cy="3238500"/>
                         </a:xfrm>
                         <a:prstGeom prst="line">
                           <a:avLst/>
@@ -5823,7 +5718,7 @@
           </mc:Choice>
           <mc:Fallback>
             <w:pict>
-              <v:line w14:anchorId="673BAECA" id="Straight Connector 99" o:spid="_x0000_s1026" style="position:absolute;flip:y;z-index:251798528;visibility:visible;mso-wrap-style:square;mso-width-percent:0;mso-height-percent:0;mso-wrap-distance-left:9pt;mso-wrap-distance-top:0;mso-wrap-distance-right:9pt;mso-wrap-distance-bottom:0;mso-position-horizontal:absolute;mso-position-horizontal-relative:text;mso-position-vertical:absolute;mso-position-vertical-relative:text;mso-width-percent:0;mso-height-percent:0;mso-width-relative:margin;mso-height-relative:margin" from="129pt,60.55pt" to="228pt,332.05pt" o:gfxdata="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" strokecolor="#747070 [1614]" strokeweight="3pt">
+              <v:line w14:anchorId="4568FCA3" id="Straight Connector 96" o:spid="_x0000_s1026" style="position:absolute;flip:y;z-index:251796480;visibility:visible;mso-wrap-style:square;mso-width-percent:0;mso-height-percent:0;mso-wrap-distance-left:9pt;mso-wrap-distance-top:0;mso-wrap-distance-right:9pt;mso-wrap-distance-bottom:0;mso-position-horizontal:absolute;mso-position-horizontal-relative:text;mso-position-vertical:absolute;mso-position-vertical-relative:text;mso-width-percent:0;mso-height-percent:0;mso-width-relative:margin;mso-height-relative:margin" from="83.25pt,59.8pt" to="235.5pt,314.8pt" o:gfxdata="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" strokecolor="#747070 [1614]" strokeweight="3pt">
                 <v:stroke joinstyle="miter"/>
               </v:line>
             </w:pict>
@@ -5837,18 +5732,18 @@
         <mc:AlternateContent>
           <mc:Choice Requires="wps">
             <w:drawing>
-              <wp:anchor distT="0" distB="0" distL="114300" distR="114300" simplePos="0" relativeHeight="251796480" behindDoc="0" locked="0" layoutInCell="1" allowOverlap="1" wp14:anchorId="5C8BDE4B" wp14:editId="7CDBB823">
+              <wp:anchor distT="0" distB="0" distL="114300" distR="114300" simplePos="0" relativeHeight="251798528" behindDoc="0" locked="0" layoutInCell="1" allowOverlap="1" wp14:anchorId="0ED99D2D" wp14:editId="4D6F7CFF">
                 <wp:simplePos x="0" y="0"/>
                 <wp:positionH relativeFrom="column">
-                  <wp:posOffset>1057275</wp:posOffset>
+                  <wp:posOffset>1638300</wp:posOffset>
                 </wp:positionH>
                 <wp:positionV relativeFrom="paragraph">
-                  <wp:posOffset>778509</wp:posOffset>
+                  <wp:posOffset>759460</wp:posOffset>
                 </wp:positionV>
-                <wp:extent cx="1828800" cy="3219450"/>
-                <wp:effectExtent l="19050" t="19050" r="19050" b="19050"/>
+                <wp:extent cx="1371600" cy="3457575"/>
+                <wp:effectExtent l="19050" t="19050" r="19050" b="9525"/>
                 <wp:wrapNone/>
-                <wp:docPr id="96" name="Straight Connector 96"/>
+                <wp:docPr id="99" name="Straight Connector 99"/>
                 <wp:cNvGraphicFramePr/>
                 <a:graphic xmlns:a="http://schemas.openxmlformats.org/drawingml/2006/main">
                   <a:graphicData uri="http://schemas.microsoft.com/office/word/2010/wordprocessingShape">
@@ -5857,7 +5752,7 @@
                       <wps:spPr>
                         <a:xfrm flipV="1">
                           <a:off x="0" y="0"/>
-                          <a:ext cx="1828800" cy="3219450"/>
+                          <a:ext cx="1371600" cy="3457575"/>
                         </a:xfrm>
                         <a:prstGeom prst="line">
                           <a:avLst/>
@@ -5899,7 +5794,7 @@
           </mc:Choice>
           <mc:Fallback>
             <w:pict>
-              <v:line w14:anchorId="7D5EDC25" id="Straight Connector 96" o:spid="_x0000_s1026" style="position:absolute;flip:y;z-index:251796480;visibility:visible;mso-wrap-style:square;mso-width-percent:0;mso-height-percent:0;mso-wrap-distance-left:9pt;mso-wrap-distance-top:0;mso-wrap-distance-right:9pt;mso-wrap-distance-bottom:0;mso-position-horizontal:absolute;mso-position-horizontal-relative:text;mso-position-vertical:absolute;mso-position-vertical-relative:text;mso-width-percent:0;mso-height-percent:0;mso-width-relative:margin;mso-height-relative:margin" from="83.25pt,61.3pt" to="227.25pt,314.8pt" o:gfxdata="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" strokecolor="#747070 [1614]" strokeweight="3pt">
+              <v:line w14:anchorId="477F2B91" id="Straight Connector 99" o:spid="_x0000_s1026" style="position:absolute;flip:y;z-index:251798528;visibility:visible;mso-wrap-style:square;mso-width-percent:0;mso-height-percent:0;mso-wrap-distance-left:9pt;mso-wrap-distance-top:0;mso-wrap-distance-right:9pt;mso-wrap-distance-bottom:0;mso-position-horizontal:absolute;mso-position-horizontal-relative:text;mso-position-vertical:absolute;mso-position-vertical-relative:text;mso-width-percent:0;mso-height-percent:0;mso-width-relative:margin;mso-height-relative:margin" from="129pt,59.8pt" to="237pt,332.05pt" o:gfxdata="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" strokecolor="#747070 [1614]" strokeweight="3pt">
                 <v:stroke joinstyle="miter"/>
               </v:line>
             </w:pict>
@@ -5913,27 +5808,27 @@
         <mc:AlternateContent>
           <mc:Choice Requires="wps">
             <w:drawing>
-              <wp:anchor distT="0" distB="0" distL="114300" distR="114300" simplePos="0" relativeHeight="251795456" behindDoc="0" locked="0" layoutInCell="1" allowOverlap="1" wp14:anchorId="7CC477A1" wp14:editId="182E4DAF">
+              <wp:anchor distT="0" distB="0" distL="114300" distR="114300" simplePos="0" relativeHeight="251791360" behindDoc="0" locked="0" layoutInCell="1" allowOverlap="1" wp14:anchorId="33CC71AF" wp14:editId="45320357">
                 <wp:simplePos x="0" y="0"/>
                 <wp:positionH relativeFrom="column">
-                  <wp:posOffset>542925</wp:posOffset>
+                  <wp:posOffset>1666240</wp:posOffset>
                 </wp:positionH>
                 <wp:positionV relativeFrom="paragraph">
-                  <wp:posOffset>749934</wp:posOffset>
+                  <wp:posOffset>921385</wp:posOffset>
                 </wp:positionV>
-                <wp:extent cx="2352675" cy="2952750"/>
+                <wp:extent cx="104775" cy="2724150"/>
                 <wp:effectExtent l="19050" t="19050" r="28575" b="19050"/>
                 <wp:wrapNone/>
-                <wp:docPr id="95" name="Straight Connector 95"/>
+                <wp:docPr id="93" name="Straight Connector 93"/>
                 <wp:cNvGraphicFramePr/>
                 <a:graphic xmlns:a="http://schemas.openxmlformats.org/drawingml/2006/main">
                   <a:graphicData uri="http://schemas.microsoft.com/office/word/2010/wordprocessingShape">
                     <wps:wsp>
                       <wps:cNvCnPr/>
                       <wps:spPr>
-                        <a:xfrm flipV="1">
+                        <a:xfrm flipH="1" flipV="1">
                           <a:off x="0" y="0"/>
-                          <a:ext cx="2352675" cy="2952750"/>
+                          <a:ext cx="104775" cy="2724150"/>
                         </a:xfrm>
                         <a:prstGeom prst="line">
                           <a:avLst/>
@@ -5975,7 +5870,7 @@
           </mc:Choice>
           <mc:Fallback>
             <w:pict>
-              <v:line w14:anchorId="43C0FEEA" id="Straight Connector 95" o:spid="_x0000_s1026" style="position:absolute;flip:y;z-index:251795456;visibility:visible;mso-wrap-style:square;mso-width-percent:0;mso-height-percent:0;mso-wrap-distance-left:9pt;mso-wrap-distance-top:0;mso-wrap-distance-right:9pt;mso-wrap-distance-bottom:0;mso-position-horizontal:absolute;mso-position-horizontal-relative:text;mso-position-vertical:absolute;mso-position-vertical-relative:text;mso-width-percent:0;mso-height-percent:0;mso-width-relative:margin;mso-height-relative:margin" from="42.75pt,59.05pt" to="228pt,291.55pt" o:gfxdata="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" strokecolor="#747070 [1614]" strokeweight="3pt">
+              <v:line w14:anchorId="6195F1F2" id="Straight Connector 93" o:spid="_x0000_s1026" style="position:absolute;flip:x y;z-index:251791360;visibility:visible;mso-wrap-style:square;mso-width-percent:0;mso-height-percent:0;mso-wrap-distance-left:9pt;mso-wrap-distance-top:0;mso-wrap-distance-right:9pt;mso-wrap-distance-bottom:0;mso-position-horizontal:absolute;mso-position-horizontal-relative:text;mso-position-vertical:absolute;mso-position-vertical-relative:text;mso-width-percent:0;mso-height-percent:0;mso-width-relative:margin;mso-height-relative:margin" from="131.2pt,72.55pt" to="139.45pt,287.05pt" o:gfxdata="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" strokecolor="#747070 [1614]" strokeweight="3pt">
                 <v:stroke joinstyle="miter"/>
               </v:line>
             </w:pict>
@@ -5989,138 +5884,55 @@
         <mc:AlternateContent>
           <mc:Choice Requires="wps">
             <w:drawing>
-              <wp:anchor distT="0" distB="0" distL="114300" distR="114300" simplePos="0" relativeHeight="251791360" behindDoc="0" locked="0" layoutInCell="1" allowOverlap="1" wp14:anchorId="33CC71AF" wp14:editId="45320357">
+              <wp:anchor distT="0" distB="0" distL="114300" distR="114300" simplePos="0" relativeHeight="251647999" behindDoc="0" locked="0" layoutInCell="1" allowOverlap="1" wp14:anchorId="10CF6AD4" wp14:editId="0041F0FB">
                 <wp:simplePos x="0" y="0"/>
                 <wp:positionH relativeFrom="column">
-                  <wp:posOffset>1533525</wp:posOffset>
+                  <wp:posOffset>1609725</wp:posOffset>
                 </wp:positionH>
                 <wp:positionV relativeFrom="paragraph">
-                  <wp:posOffset>940435</wp:posOffset>
+                  <wp:posOffset>4150361</wp:posOffset>
                 </wp:positionV>
-                <wp:extent cx="190500" cy="2533650"/>
-                <wp:effectExtent l="19050" t="19050" r="19050" b="19050"/>
+                <wp:extent cx="2133600" cy="361950"/>
+                <wp:effectExtent l="0" t="0" r="0" b="0"/>
                 <wp:wrapNone/>
-                <wp:docPr id="93" name="Straight Connector 93"/>
+                <wp:docPr id="91" name="Arrow: Curved Down 91"/>
                 <wp:cNvGraphicFramePr/>
                 <a:graphic xmlns:a="http://schemas.openxmlformats.org/drawingml/2006/main">
                   <a:graphicData uri="http://schemas.microsoft.com/office/word/2010/wordprocessingShape">
                     <wps:wsp>
-                      <wps:cNvCnPr/>
+                      <wps:cNvSpPr/>
                       <wps:spPr>
-                        <a:xfrm flipH="1" flipV="1">
+                        <a:xfrm>
                           <a:off x="0" y="0"/>
-                          <a:ext cx="190500" cy="2533650"/>
+                          <a:ext cx="2133600" cy="361950"/>
                         </a:xfrm>
-                        <a:prstGeom prst="line">
+                        <a:prstGeom prst="curvedDownArrow">
                           <a:avLst/>
                         </a:prstGeom>
-                        <a:ln w="38100">
-                          <a:solidFill>
-                            <a:schemeClr val="bg2">
-                              <a:lumMod val="50000"/>
-                            </a:schemeClr>
-                          </a:solidFill>
+                        <a:solidFill>
+                          <a:srgbClr val="7030A0"/>
+                        </a:solidFill>
+                        <a:ln>
+                          <a:noFill/>
                         </a:ln>
                       </wps:spPr>
                       <wps:style>
-                        <a:lnRef idx="1">
-                          <a:schemeClr val="accent1"/>
+                        <a:lnRef idx="2">
+                          <a:schemeClr val="accent1">
+                            <a:shade val="50000"/>
+                          </a:schemeClr>
                         </a:lnRef>
-                        <a:fillRef idx="0">
+                        <a:fillRef idx="1">
                           <a:schemeClr val="accent1"/>
                         </a:fillRef>
                         <a:effectRef idx="0">
                           <a:schemeClr val="accent1"/>
                         </a:effectRef>
                         <a:fontRef idx="minor">
-                          <a:schemeClr val="tx1"/>
+                          <a:schemeClr val="lt1"/>
                         </a:fontRef>
                       </wps:style>
-                      <wps:bodyPr/>
-                    </wps:wsp>
-                  </a:graphicData>
-                </a:graphic>
-                <wp14:sizeRelH relativeFrom="margin">
-                  <wp14:pctWidth>0</wp14:pctWidth>
-                </wp14:sizeRelH>
-                <wp14:sizeRelV relativeFrom="margin">
-                  <wp14:pctHeight>0</wp14:pctHeight>
-                </wp14:sizeRelV>
-              </wp:anchor>
-            </w:drawing>
-          </mc:Choice>
-          <mc:Fallback>
-            <w:pict>
-              <v:line w14:anchorId="0C9FC6AF" id="Straight Connector 93" o:spid="_x0000_s1026" style="position:absolute;flip:x y;z-index:251791360;visibility:visible;mso-wrap-style:square;mso-width-percent:0;mso-height-percent:0;mso-wrap-distance-left:9pt;mso-wrap-distance-top:0;mso-wrap-distance-right:9pt;mso-wrap-distance-bottom:0;mso-position-horizontal:absolute;mso-position-horizontal-relative:text;mso-position-vertical:absolute;mso-position-vertical-relative:text;mso-width-percent:0;mso-height-percent:0;mso-width-relative:margin;mso-height-relative:margin" from="120.75pt,74.05pt" to="135.75pt,273.55pt" o:gfxdata="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" strokecolor="#747070 [1614]" strokeweight="3pt">
-                <v:stroke joinstyle="miter"/>
-              </v:line>
-            </w:pict>
-          </mc:Fallback>
-        </mc:AlternateContent>
-      </w:r>
-      <w:r>
-        <w:rPr>
-          <w:noProof/>
-        </w:rPr>
-        <mc:AlternateContent>
-          <mc:Choice Requires="wps">
-            <w:drawing>
-              <wp:anchor distT="0" distB="0" distL="114300" distR="114300" simplePos="0" relativeHeight="251793408" behindDoc="0" locked="0" layoutInCell="1" allowOverlap="1" wp14:anchorId="272A17EC" wp14:editId="14E473EF">
-                <wp:simplePos x="0" y="0"/>
-                <wp:positionH relativeFrom="column">
-                  <wp:posOffset>971550</wp:posOffset>
-                </wp:positionH>
-                <wp:positionV relativeFrom="paragraph">
-                  <wp:posOffset>664210</wp:posOffset>
-                </wp:positionV>
-                <wp:extent cx="1181100" cy="276225"/>
-                <wp:effectExtent l="0" t="0" r="19050" b="28575"/>
-                <wp:wrapNone/>
-                <wp:docPr id="94" name="Text Box 94"/>
-                <wp:cNvGraphicFramePr/>
-                <a:graphic xmlns:a="http://schemas.openxmlformats.org/drawingml/2006/main">
-                  <a:graphicData uri="http://schemas.microsoft.com/office/word/2010/wordprocessingShape">
-                    <wps:wsp>
-                      <wps:cNvSpPr txBox="1"/>
-                      <wps:spPr>
-                        <a:xfrm>
-                          <a:off x="0" y="0"/>
-                          <a:ext cx="1181100" cy="276225"/>
-                        </a:xfrm>
-                        <a:prstGeom prst="rect">
-                          <a:avLst/>
-                        </a:prstGeom>
-                        <a:solidFill>
-                          <a:schemeClr val="lt1"/>
-                        </a:solidFill>
-                        <a:ln w="6350">
-                          <a:solidFill>
-                            <a:prstClr val="black"/>
-                          </a:solidFill>
-                        </a:ln>
-                      </wps:spPr>
-                      <wps:txbx>
-                        <w:txbxContent>
-                          <w:p>
-                            <w:pPr>
-                              <w:jc w:val="both"/>
-                            </w:pPr>
-                            <w:r>
-                              <w:t>3</w:t>
-                            </w:r>
-                            <w:r>
-                              <w:rPr>
-                                <w:vertAlign w:val="superscript"/>
-                              </w:rPr>
-                              <w:t>rd</w:t>
-                            </w:r>
-                            <w:r>
-                              <w:t xml:space="preserve"> iteration/loop</w:t>
-                            </w:r>
-                          </w:p>
-                        </w:txbxContent>
-                      </wps:txbx>
-                      <wps:bodyPr rot="0" spcFirstLastPara="0" vertOverflow="overflow" horzOverflow="overflow" vert="horz" wrap="square" lIns="91440" tIns="45720" rIns="91440" bIns="45720" numCol="1" spcCol="0" rtlCol="0" fromWordArt="0" anchor="t" anchorCtr="0" forceAA="0" compatLnSpc="1">
+                      <wps:bodyPr rot="0" spcFirstLastPara="0" vertOverflow="overflow" horzOverflow="overflow" vert="horz" wrap="square" lIns="91440" tIns="45720" rIns="91440" bIns="45720" numCol="1" spcCol="0" rtlCol="0" fromWordArt="0" anchor="ctr" anchorCtr="0" forceAA="0" compatLnSpc="1">
                         <a:prstTxWarp prst="textNoShape">
                           <a:avLst/>
                         </a:prstTxWarp>
@@ -6140,185 +5952,7 @@
           </mc:Choice>
           <mc:Fallback>
             <w:pict>
-              <v:shape w14:anchorId="272A17EC" id="Text Box 94" o:spid="_x0000_s1041" type="#_x0000_t202" style="position:absolute;margin-left:76.5pt;margin-top:52.3pt;width:93pt;height:21.75pt;z-index:251793408;visibility:visible;mso-wrap-style:square;mso-width-percent:0;mso-height-percent:0;mso-wrap-distance-left:9pt;mso-wrap-distance-top:0;mso-wrap-distance-right:9pt;mso-wrap-distance-bottom:0;mso-position-horizontal:absolute;mso-position-horizontal-relative:text;mso-position-vertical:absolute;mso-position-vertical-relative:text;mso-width-percent:0;mso-height-percent:0;mso-width-relative:margin;mso-height-relative:margin;v-text-anchor:top" o:gfxdata="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" fillcolor="white [3201]" strokeweight=".5pt">
-                <v:textbox>
-                  <w:txbxContent>
-                    <w:p>
-                      <w:pPr>
-                        <w:jc w:val="both"/>
-                      </w:pPr>
-                      <w:r>
-                        <w:t>3</w:t>
-                      </w:r>
-                      <w:r>
-                        <w:rPr>
-                          <w:vertAlign w:val="superscript"/>
-                        </w:rPr>
-                        <w:t>rd</w:t>
-                      </w:r>
-                      <w:r>
-                        <w:t xml:space="preserve"> iteration/loop</w:t>
-                      </w:r>
-                    </w:p>
-                  </w:txbxContent>
-                </v:textbox>
-              </v:shape>
-            </w:pict>
-          </mc:Fallback>
-        </mc:AlternateContent>
-      </w:r>
-      <w:r>
-        <w:rPr>
-          <w:noProof/>
-        </w:rPr>
-        <mc:AlternateContent>
-          <mc:Choice Requires="wps">
-            <w:drawing>
-              <wp:anchor distT="0" distB="0" distL="114300" distR="114300" simplePos="0" relativeHeight="251789312" behindDoc="0" locked="0" layoutInCell="1" allowOverlap="1">
-                <wp:simplePos x="0" y="0"/>
-                <wp:positionH relativeFrom="column">
-                  <wp:posOffset>695325</wp:posOffset>
-                </wp:positionH>
-                <wp:positionV relativeFrom="paragraph">
-                  <wp:posOffset>930910</wp:posOffset>
-                </wp:positionV>
-                <wp:extent cx="828675" cy="2305050"/>
-                <wp:effectExtent l="19050" t="19050" r="28575" b="19050"/>
-                <wp:wrapNone/>
-                <wp:docPr id="92" name="Straight Connector 92"/>
-                <wp:cNvGraphicFramePr/>
-                <a:graphic xmlns:a="http://schemas.openxmlformats.org/drawingml/2006/main">
-                  <a:graphicData uri="http://schemas.microsoft.com/office/word/2010/wordprocessingShape">
-                    <wps:wsp>
-                      <wps:cNvCnPr/>
-                      <wps:spPr>
-                        <a:xfrm flipV="1">
-                          <a:off x="0" y="0"/>
-                          <a:ext cx="828675" cy="2305050"/>
-                        </a:xfrm>
-                        <a:prstGeom prst="line">
-                          <a:avLst/>
-                        </a:prstGeom>
-                        <a:ln w="38100">
-                          <a:solidFill>
-                            <a:schemeClr val="bg2">
-                              <a:lumMod val="50000"/>
-                            </a:schemeClr>
-                          </a:solidFill>
-                        </a:ln>
-                      </wps:spPr>
-                      <wps:style>
-                        <a:lnRef idx="1">
-                          <a:schemeClr val="accent1"/>
-                        </a:lnRef>
-                        <a:fillRef idx="0">
-                          <a:schemeClr val="accent1"/>
-                        </a:fillRef>
-                        <a:effectRef idx="0">
-                          <a:schemeClr val="accent1"/>
-                        </a:effectRef>
-                        <a:fontRef idx="minor">
-                          <a:schemeClr val="tx1"/>
-                        </a:fontRef>
-                      </wps:style>
-                      <wps:bodyPr/>
-                    </wps:wsp>
-                  </a:graphicData>
-                </a:graphic>
-                <wp14:sizeRelH relativeFrom="margin">
-                  <wp14:pctWidth>0</wp14:pctWidth>
-                </wp14:sizeRelH>
-                <wp14:sizeRelV relativeFrom="margin">
-                  <wp14:pctHeight>0</wp14:pctHeight>
-                </wp14:sizeRelV>
-              </wp:anchor>
-            </w:drawing>
-          </mc:Choice>
-          <mc:Fallback>
-            <w:pict>
-              <v:line w14:anchorId="6DC157C5" id="Straight Connector 92" o:spid="_x0000_s1026" style="position:absolute;flip:y;z-index:251789312;visibility:visible;mso-wrap-style:square;mso-width-percent:0;mso-height-percent:0;mso-wrap-distance-left:9pt;mso-wrap-distance-top:0;mso-wrap-distance-right:9pt;mso-wrap-distance-bottom:0;mso-position-horizontal:absolute;mso-position-horizontal-relative:text;mso-position-vertical:absolute;mso-position-vertical-relative:text;mso-width-percent:0;mso-height-percent:0;mso-width-relative:margin;mso-height-relative:margin" from="54.75pt,73.3pt" to="120pt,254.8pt" o:gfxdata="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" strokecolor="#747070 [1614]" strokeweight="3pt">
-                <v:stroke joinstyle="miter"/>
-              </v:line>
-            </w:pict>
-          </mc:Fallback>
-        </mc:AlternateContent>
-      </w:r>
-      <w:r>
-        <w:rPr>
-          <w:noProof/>
-        </w:rPr>
-        <mc:AlternateContent>
-          <mc:Choice Requires="wps">
-            <w:drawing>
-              <wp:anchor distT="0" distB="0" distL="114300" distR="114300" simplePos="0" relativeHeight="251647999" behindDoc="0" locked="0" layoutInCell="1" allowOverlap="1" wp14:anchorId="10CF6AD4" wp14:editId="0041F0FB">
-                <wp:simplePos x="0" y="0"/>
-                <wp:positionH relativeFrom="column">
-                  <wp:posOffset>914400</wp:posOffset>
-                </wp:positionH>
-                <wp:positionV relativeFrom="paragraph">
-                  <wp:posOffset>4226561</wp:posOffset>
-                </wp:positionV>
-                <wp:extent cx="2133600" cy="361950"/>
-                <wp:effectExtent l="0" t="0" r="0" b="0"/>
-                <wp:wrapNone/>
-                <wp:docPr id="91" name="Arrow: Curved Down 91"/>
-                <wp:cNvGraphicFramePr/>
-                <a:graphic xmlns:a="http://schemas.openxmlformats.org/drawingml/2006/main">
-                  <a:graphicData uri="http://schemas.microsoft.com/office/word/2010/wordprocessingShape">
-                    <wps:wsp>
-                      <wps:cNvSpPr/>
-                      <wps:spPr>
-                        <a:xfrm>
-                          <a:off x="0" y="0"/>
-                          <a:ext cx="2133600" cy="361950"/>
-                        </a:xfrm>
-                        <a:prstGeom prst="curvedDownArrow">
-                          <a:avLst/>
-                        </a:prstGeom>
-                        <a:solidFill>
-                          <a:srgbClr val="7030A0"/>
-                        </a:solidFill>
-                        <a:ln>
-                          <a:noFill/>
-                        </a:ln>
-                      </wps:spPr>
-                      <wps:style>
-                        <a:lnRef idx="2">
-                          <a:schemeClr val="accent1">
-                            <a:shade val="50000"/>
-                          </a:schemeClr>
-                        </a:lnRef>
-                        <a:fillRef idx="1">
-                          <a:schemeClr val="accent1"/>
-                        </a:fillRef>
-                        <a:effectRef idx="0">
-                          <a:schemeClr val="accent1"/>
-                        </a:effectRef>
-                        <a:fontRef idx="minor">
-                          <a:schemeClr val="lt1"/>
-                        </a:fontRef>
-                      </wps:style>
-                      <wps:bodyPr rot="0" spcFirstLastPara="0" vertOverflow="overflow" horzOverflow="overflow" vert="horz" wrap="square" lIns="91440" tIns="45720" rIns="91440" bIns="45720" numCol="1" spcCol="0" rtlCol="0" fromWordArt="0" anchor="ctr" anchorCtr="0" forceAA="0" compatLnSpc="1">
-                        <a:prstTxWarp prst="textNoShape">
-                          <a:avLst/>
-                        </a:prstTxWarp>
-                        <a:noAutofit/>
-                      </wps:bodyPr>
-                    </wps:wsp>
-                  </a:graphicData>
-                </a:graphic>
-                <wp14:sizeRelH relativeFrom="margin">
-                  <wp14:pctWidth>0</wp14:pctWidth>
-                </wp14:sizeRelH>
-                <wp14:sizeRelV relativeFrom="margin">
-                  <wp14:pctHeight>0</wp14:pctHeight>
-                </wp14:sizeRelV>
-              </wp:anchor>
-            </w:drawing>
-          </mc:Choice>
-          <mc:Fallback>
-            <w:pict>
-              <v:shapetype w14:anchorId="6C834F69" id="_x0000_t105" coordsize="21600,21600" o:spt="105" adj="12960,19440,14400" path="wr,0@3@23,0@22@4,0@15,0@1@23@7,0@13@2l@14@2@8@22@12@2at,0@3@23@11@2@17@26@15,0@1@23@17@26@15@22xewr,0@3@23@4,0@17@26nfe">
+              <v:shapetype w14:anchorId="25F21BA2" id="_x0000_t105" coordsize="21600,21600" o:spt="105" adj="12960,19440,14400" path="wr,0@3@23,0@22@4,0@15,0@1@23@7,0@13@2l@14@2@8@22@12@2at,0@3@23@11@2@17@26@15,0@1@23@17@26@15@22xewr,0@3@23@4,0@17@26nfe">
                 <v:stroke joinstyle="miter"/>
                 <v:formulas>
                   <v:f eqn="val #0"/>
@@ -6379,7 +6013,7 @@
                 </v:handles>
                 <o:complex v:ext="view"/>
               </v:shapetype>
-              <v:shape id="Arrow: Curved Down 91" o:spid="_x0000_s1026" type="#_x0000_t105" style="position:absolute;margin-left:1in;margin-top:332.8pt;width:168pt;height:28.5pt;z-index:251647999;visibility:visible;mso-wrap-style:square;mso-width-percent:0;mso-height-percent:0;mso-wrap-distance-left:9pt;mso-wrap-distance-top:0;mso-wrap-distance-right:9pt;mso-wrap-distance-bottom:0;mso-position-horizontal:absolute;mso-position-horizontal-relative:text;mso-position-vertical:absolute;mso-position-vertical-relative:text;mso-width-percent:0;mso-height-percent:0;mso-width-relative:margin;mso-height-relative:margin;v-text-anchor:middle" o:gfxdata="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" adj="19768,21142,16200" fillcolor="#7030a0" stroked="f" strokeweight="1pt"/>
+              <v:shape id="Arrow: Curved Down 91" o:spid="_x0000_s1026" type="#_x0000_t105" style="position:absolute;margin-left:126.75pt;margin-top:326.8pt;width:168pt;height:28.5pt;z-index:251647999;visibility:visible;mso-wrap-style:square;mso-width-percent:0;mso-height-percent:0;mso-wrap-distance-left:9pt;mso-wrap-distance-top:0;mso-wrap-distance-right:9pt;mso-wrap-distance-bottom:0;mso-position-horizontal:absolute;mso-position-horizontal-relative:text;mso-position-vertical:absolute;mso-position-vertical-relative:text;mso-width-percent:0;mso-height-percent:0;mso-width-relative:margin;mso-height-relative:margin;v-text-anchor:middle" o:gfxdata="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" adj="19768,21142,16200" fillcolor="#7030a0" stroked="f" strokeweight="1pt"/>
             </w:pict>
           </mc:Fallback>
         </mc:AlternateContent>
@@ -6394,10 +6028,10 @@
               <wp:anchor distT="0" distB="0" distL="114300" distR="114300" simplePos="0" relativeHeight="251788288" behindDoc="0" locked="0" layoutInCell="1" allowOverlap="1" wp14:anchorId="04F3E253" wp14:editId="1B3E4A98">
                 <wp:simplePos x="0" y="0"/>
                 <wp:positionH relativeFrom="column">
-                  <wp:posOffset>1276350</wp:posOffset>
+                  <wp:posOffset>1657350</wp:posOffset>
                 </wp:positionH>
                 <wp:positionV relativeFrom="paragraph">
-                  <wp:posOffset>3521710</wp:posOffset>
+                  <wp:posOffset>3550285</wp:posOffset>
                 </wp:positionV>
                 <wp:extent cx="942975" cy="314325"/>
                 <wp:effectExtent l="0" t="0" r="9525" b="9525"/>
@@ -6459,7 +6093,7 @@
           </mc:Choice>
           <mc:Fallback>
             <w:pict>
-              <v:shape w14:anchorId="3D07ECC9" id="Arrow: Curved Down 90" o:spid="_x0000_s1026" type="#_x0000_t105" style="position:absolute;margin-left:100.5pt;margin-top:277.3pt;width:74.25pt;height:24.75pt;z-index:251788288;visibility:visible;mso-wrap-style:square;mso-width-percent:0;mso-height-percent:0;mso-wrap-distance-left:9pt;mso-wrap-distance-top:0;mso-wrap-distance-right:9pt;mso-wrap-distance-bottom:0;mso-position-horizontal:absolute;mso-position-horizontal-relative:text;mso-position-vertical:absolute;mso-position-vertical-relative:text;mso-width-percent:0;mso-height-percent:0;mso-width-relative:margin;mso-height-relative:margin;v-text-anchor:middle" o:gfxdata="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" adj="18000,20700,16200" fillcolor="#0070c0" stroked="f" strokeweight="1pt"/>
+              <v:shape w14:anchorId="6A6F2FFA" id="Arrow: Curved Down 90" o:spid="_x0000_s1026" type="#_x0000_t105" style="position:absolute;margin-left:130.5pt;margin-top:279.55pt;width:74.25pt;height:24.75pt;z-index:251788288;visibility:visible;mso-wrap-style:square;mso-width-percent:0;mso-height-percent:0;mso-wrap-distance-left:9pt;mso-wrap-distance-top:0;mso-wrap-distance-right:9pt;mso-wrap-distance-bottom:0;mso-position-horizontal:absolute;mso-position-horizontal-relative:text;mso-position-vertical:absolute;mso-position-vertical-relative:text;mso-width-percent:0;mso-height-percent:0;mso-width-relative:margin;mso-height-relative:margin;v-text-anchor:middle" o:gfxdata="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" adj="18000,20700,16200" fillcolor="#0070c0" stroked="f" strokeweight="1pt"/>
             </w:pict>
           </mc:Fallback>
         </mc:AlternateContent>
@@ -6474,7 +6108,7 @@
               <wp:anchor distT="0" distB="0" distL="114300" distR="114300" simplePos="0" relativeHeight="251786240" behindDoc="0" locked="0" layoutInCell="1" allowOverlap="1" wp14:anchorId="657823BA" wp14:editId="4CFF9486">
                 <wp:simplePos x="0" y="0"/>
                 <wp:positionH relativeFrom="column">
-                  <wp:posOffset>447675</wp:posOffset>
+                  <wp:posOffset>762000</wp:posOffset>
                 </wp:positionH>
                 <wp:positionV relativeFrom="paragraph">
                   <wp:posOffset>3978910</wp:posOffset>
@@ -6539,7 +6173,83 @@
           </mc:Choice>
           <mc:Fallback>
             <w:pict>
-              <v:shape w14:anchorId="293BF124" id="Arrow: Curved Down 89" o:spid="_x0000_s1026" type="#_x0000_t105" style="position:absolute;margin-left:35.25pt;margin-top:313.3pt;width:74.25pt;height:24.75pt;z-index:251786240;visibility:visible;mso-wrap-style:square;mso-width-percent:0;mso-height-percent:0;mso-wrap-distance-left:9pt;mso-wrap-distance-top:0;mso-wrap-distance-right:9pt;mso-wrap-distance-bottom:0;mso-position-horizontal:absolute;mso-position-horizontal-relative:text;mso-position-vertical:absolute;mso-position-vertical-relative:text;mso-width-percent:0;mso-height-percent:0;mso-width-relative:margin;mso-height-relative:margin;v-text-anchor:middle" o:gfxdata="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" adj="18000,20700,16200" fillcolor="#0070c0" stroked="f" strokeweight="1pt"/>
+              <v:shape w14:anchorId="69626CBD" id="Arrow: Curved Down 89" o:spid="_x0000_s1026" type="#_x0000_t105" style="position:absolute;margin-left:60pt;margin-top:313.3pt;width:74.25pt;height:24.75pt;z-index:251786240;visibility:visible;mso-wrap-style:square;mso-width-percent:0;mso-height-percent:0;mso-wrap-distance-left:9pt;mso-wrap-distance-top:0;mso-wrap-distance-right:9pt;mso-wrap-distance-bottom:0;mso-position-horizontal:absolute;mso-position-horizontal-relative:text;mso-position-vertical:absolute;mso-position-vertical-relative:text;mso-width-percent:0;mso-height-percent:0;mso-width-relative:margin;mso-height-relative:margin;v-text-anchor:middle" o:gfxdata="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" adj="18000,20700,16200" fillcolor="#0070c0" stroked="f" strokeweight="1pt"/>
+            </w:pict>
+          </mc:Fallback>
+        </mc:AlternateContent>
+      </w:r>
+      <w:r>
+        <w:rPr>
+          <w:noProof/>
+        </w:rPr>
+        <mc:AlternateContent>
+          <mc:Choice Requires="wps">
+            <w:drawing>
+              <wp:anchor distT="0" distB="0" distL="114300" distR="114300" simplePos="0" relativeHeight="251789312" behindDoc="0" locked="0" layoutInCell="1" allowOverlap="1">
+                <wp:simplePos x="0" y="0"/>
+                <wp:positionH relativeFrom="column">
+                  <wp:posOffset>819150</wp:posOffset>
+                </wp:positionH>
+                <wp:positionV relativeFrom="paragraph">
+                  <wp:posOffset>883285</wp:posOffset>
+                </wp:positionV>
+                <wp:extent cx="828675" cy="2305050"/>
+                <wp:effectExtent l="19050" t="19050" r="28575" b="19050"/>
+                <wp:wrapNone/>
+                <wp:docPr id="92" name="Straight Connector 92"/>
+                <wp:cNvGraphicFramePr/>
+                <a:graphic xmlns:a="http://schemas.openxmlformats.org/drawingml/2006/main">
+                  <a:graphicData uri="http://schemas.microsoft.com/office/word/2010/wordprocessingShape">
+                    <wps:wsp>
+                      <wps:cNvCnPr/>
+                      <wps:spPr>
+                        <a:xfrm flipV="1">
+                          <a:off x="0" y="0"/>
+                          <a:ext cx="828675" cy="2305050"/>
+                        </a:xfrm>
+                        <a:prstGeom prst="line">
+                          <a:avLst/>
+                        </a:prstGeom>
+                        <a:ln w="38100">
+                          <a:solidFill>
+                            <a:schemeClr val="bg2">
+                              <a:lumMod val="50000"/>
+                            </a:schemeClr>
+                          </a:solidFill>
+                        </a:ln>
+                      </wps:spPr>
+                      <wps:style>
+                        <a:lnRef idx="1">
+                          <a:schemeClr val="accent1"/>
+                        </a:lnRef>
+                        <a:fillRef idx="0">
+                          <a:schemeClr val="accent1"/>
+                        </a:fillRef>
+                        <a:effectRef idx="0">
+                          <a:schemeClr val="accent1"/>
+                        </a:effectRef>
+                        <a:fontRef idx="minor">
+                          <a:schemeClr val="tx1"/>
+                        </a:fontRef>
+                      </wps:style>
+                      <wps:bodyPr/>
+                    </wps:wsp>
+                  </a:graphicData>
+                </a:graphic>
+                <wp14:sizeRelH relativeFrom="margin">
+                  <wp14:pctWidth>0</wp14:pctWidth>
+                </wp14:sizeRelH>
+                <wp14:sizeRelV relativeFrom="margin">
+                  <wp14:pctHeight>0</wp14:pctHeight>
+                </wp14:sizeRelV>
+              </wp:anchor>
+            </w:drawing>
+          </mc:Choice>
+          <mc:Fallback>
+            <w:pict>
+              <v:line w14:anchorId="793D9361" id="Straight Connector 92" o:spid="_x0000_s1026" style="position:absolute;flip:y;z-index:251789312;visibility:visible;mso-wrap-style:square;mso-width-percent:0;mso-height-percent:0;mso-wrap-distance-left:9pt;mso-wrap-distance-top:0;mso-wrap-distance-right:9pt;mso-wrap-distance-bottom:0;mso-position-horizontal:absolute;mso-position-horizontal-relative:text;mso-position-vertical:absolute;mso-position-vertical-relative:text;mso-width-percent:0;mso-height-percent:0;mso-width-relative:margin;mso-height-relative:margin" from="64.5pt,69.55pt" to="129.75pt,251.05pt" o:gfxdata="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" strokecolor="#747070 [1614]" strokeweight="3pt">
+                <v:stroke joinstyle="miter"/>
+              </v:line>
             </w:pict>
           </mc:Fallback>
         </mc:AlternateContent>
@@ -6554,7 +6264,7 @@
               <wp:anchor distT="0" distB="0" distL="114300" distR="114300" simplePos="0" relativeHeight="251784192" behindDoc="0" locked="0" layoutInCell="1" allowOverlap="1" wp14:anchorId="53177221" wp14:editId="458234B4">
                 <wp:simplePos x="0" y="0"/>
                 <wp:positionH relativeFrom="column">
-                  <wp:posOffset>590550</wp:posOffset>
+                  <wp:posOffset>714375</wp:posOffset>
                 </wp:positionH>
                 <wp:positionV relativeFrom="paragraph">
                   <wp:posOffset>3197860</wp:posOffset>
@@ -6619,7 +6329,83 @@
           </mc:Choice>
           <mc:Fallback>
             <w:pict>
-              <v:shape w14:anchorId="51C25E92" id="Arrow: Curved Down 88" o:spid="_x0000_s1026" type="#_x0000_t105" style="position:absolute;margin-left:46.5pt;margin-top:251.8pt;width:23.25pt;height:24.75pt;z-index:251784192;visibility:visible;mso-wrap-style:square;mso-width-percent:0;mso-height-percent:0;mso-wrap-distance-left:9pt;mso-wrap-distance-top:0;mso-wrap-distance-right:9pt;mso-wrap-distance-bottom:0;mso-position-horizontal:absolute;mso-position-horizontal-relative:text;mso-position-vertical:absolute;mso-position-vertical-relative:text;mso-width-percent:0;mso-height-percent:0;mso-width-relative:margin;mso-height-relative:margin;v-text-anchor:middle" o:gfxdata="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" adj="10800,18900,16527" fillcolor="#70ad47 [3209]" stroked="f" strokeweight="1pt"/>
+              <v:shape w14:anchorId="03D47396" id="Arrow: Curved Down 88" o:spid="_x0000_s1026" type="#_x0000_t105" style="position:absolute;margin-left:56.25pt;margin-top:251.8pt;width:23.25pt;height:24.75pt;z-index:251784192;visibility:visible;mso-wrap-style:square;mso-width-percent:0;mso-height-percent:0;mso-wrap-distance-left:9pt;mso-wrap-distance-top:0;mso-wrap-distance-right:9pt;mso-wrap-distance-bottom:0;mso-position-horizontal:absolute;mso-position-horizontal-relative:text;mso-position-vertical:absolute;mso-position-vertical-relative:text;mso-width-percent:0;mso-height-percent:0;mso-width-relative:margin;mso-height-relative:margin;v-text-anchor:middle" o:gfxdata="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" adj="10800,18900,16527" fillcolor="#70ad47 [3209]" stroked="f" strokeweight="1pt"/>
+            </w:pict>
+          </mc:Fallback>
+        </mc:AlternateContent>
+      </w:r>
+      <w:r>
+        <w:rPr>
+          <w:noProof/>
+        </w:rPr>
+        <mc:AlternateContent>
+          <mc:Choice Requires="wps">
+            <w:drawing>
+              <wp:anchor distT="0" distB="0" distL="114300" distR="114300" simplePos="0" relativeHeight="251795456" behindDoc="0" locked="0" layoutInCell="1" allowOverlap="1" wp14:anchorId="7CC477A1" wp14:editId="182E4DAF">
+                <wp:simplePos x="0" y="0"/>
+                <wp:positionH relativeFrom="column">
+                  <wp:posOffset>636270</wp:posOffset>
+                </wp:positionH>
+                <wp:positionV relativeFrom="paragraph">
+                  <wp:posOffset>739775</wp:posOffset>
+                </wp:positionV>
+                <wp:extent cx="2352675" cy="2952750"/>
+                <wp:effectExtent l="19050" t="19050" r="28575" b="19050"/>
+                <wp:wrapNone/>
+                <wp:docPr id="95" name="Straight Connector 95"/>
+                <wp:cNvGraphicFramePr/>
+                <a:graphic xmlns:a="http://schemas.openxmlformats.org/drawingml/2006/main">
+                  <a:graphicData uri="http://schemas.microsoft.com/office/word/2010/wordprocessingShape">
+                    <wps:wsp>
+                      <wps:cNvCnPr/>
+                      <wps:spPr>
+                        <a:xfrm flipV="1">
+                          <a:off x="0" y="0"/>
+                          <a:ext cx="2352675" cy="2952750"/>
+                        </a:xfrm>
+                        <a:prstGeom prst="line">
+                          <a:avLst/>
+                        </a:prstGeom>
+                        <a:ln w="38100">
+                          <a:solidFill>
+                            <a:schemeClr val="bg2">
+                              <a:lumMod val="50000"/>
+                            </a:schemeClr>
+                          </a:solidFill>
+                        </a:ln>
+                      </wps:spPr>
+                      <wps:style>
+                        <a:lnRef idx="1">
+                          <a:schemeClr val="accent1"/>
+                        </a:lnRef>
+                        <a:fillRef idx="0">
+                          <a:schemeClr val="accent1"/>
+                        </a:fillRef>
+                        <a:effectRef idx="0">
+                          <a:schemeClr val="accent1"/>
+                        </a:effectRef>
+                        <a:fontRef idx="minor">
+                          <a:schemeClr val="tx1"/>
+                        </a:fontRef>
+                      </wps:style>
+                      <wps:bodyPr/>
+                    </wps:wsp>
+                  </a:graphicData>
+                </a:graphic>
+                <wp14:sizeRelH relativeFrom="margin">
+                  <wp14:pctWidth>0</wp14:pctWidth>
+                </wp14:sizeRelH>
+                <wp14:sizeRelV relativeFrom="margin">
+                  <wp14:pctHeight>0</wp14:pctHeight>
+                </wp14:sizeRelV>
+              </wp:anchor>
+            </w:drawing>
+          </mc:Choice>
+          <mc:Fallback>
+            <w:pict>
+              <v:line w14:anchorId="349BBBE5" id="Straight Connector 95" o:spid="_x0000_s1026" style="position:absolute;flip:y;z-index:251795456;visibility:visible;mso-wrap-style:square;mso-width-percent:0;mso-height-percent:0;mso-wrap-distance-left:9pt;mso-wrap-distance-top:0;mso-wrap-distance-right:9pt;mso-wrap-distance-bottom:0;mso-position-horizontal:absolute;mso-position-horizontal-relative:text;mso-position-vertical:absolute;mso-position-vertical-relative:text;mso-width-percent:0;mso-height-percent:0;mso-width-relative:margin;mso-height-relative:margin" from="50.1pt,58.25pt" to="235.35pt,290.75pt" o:gfxdata="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" strokecolor="#747070 [1614]" strokeweight="3pt">
+                <v:stroke joinstyle="miter"/>
+              </v:line>
             </w:pict>
           </mc:Fallback>
         </mc:AlternateContent>
@@ -6634,10 +6420,10 @@
               <wp:anchor distT="0" distB="0" distL="114300" distR="114300" simplePos="0" relativeHeight="251782144" behindDoc="0" locked="0" layoutInCell="1" allowOverlap="1">
                 <wp:simplePos x="0" y="0"/>
                 <wp:positionH relativeFrom="column">
-                  <wp:posOffset>352425</wp:posOffset>
+                  <wp:posOffset>457200</wp:posOffset>
                 </wp:positionH>
                 <wp:positionV relativeFrom="paragraph">
-                  <wp:posOffset>3664585</wp:posOffset>
+                  <wp:posOffset>3683635</wp:posOffset>
                 </wp:positionV>
                 <wp:extent cx="295275" cy="314325"/>
                 <wp:effectExtent l="0" t="0" r="9525" b="9525"/>
@@ -6699,7 +6485,231 @@
           </mc:Choice>
           <mc:Fallback>
             <w:pict>
-              <v:shape w14:anchorId="1D1A98F3" id="Arrow: Curved Down 87" o:spid="_x0000_s1026" type="#_x0000_t105" style="position:absolute;margin-left:27.75pt;margin-top:288.55pt;width:23.25pt;height:24.75pt;z-index:251782144;visibility:visible;mso-wrap-style:square;mso-width-percent:0;mso-height-percent:0;mso-wrap-distance-left:9pt;mso-wrap-distance-top:0;mso-wrap-distance-right:9pt;mso-wrap-distance-bottom:0;mso-position-horizontal:absolute;mso-position-horizontal-relative:text;mso-position-vertical:absolute;mso-position-vertical-relative:text;mso-width-percent:0;mso-height-percent:0;mso-width-relative:margin;mso-height-relative:margin;v-text-anchor:middle" o:gfxdata="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" adj="10800,18900,16527" fillcolor="#70ad47 [3209]" stroked="f" strokeweight="1pt"/>
+              <v:shape w14:anchorId="5363DD8B" id="Arrow: Curved Down 87" o:spid="_x0000_s1026" type="#_x0000_t105" style="position:absolute;margin-left:36pt;margin-top:290.05pt;width:23.25pt;height:24.75pt;z-index:251782144;visibility:visible;mso-wrap-style:square;mso-width-percent:0;mso-height-percent:0;mso-wrap-distance-left:9pt;mso-wrap-distance-top:0;mso-wrap-distance-right:9pt;mso-wrap-distance-bottom:0;mso-position-horizontal:absolute;mso-position-horizontal-relative:text;mso-position-vertical:absolute;mso-position-vertical-relative:text;mso-width-percent:0;mso-height-percent:0;mso-width-relative:margin;mso-height-relative:margin;v-text-anchor:middle" o:gfxdata="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" adj="10800,18900,16527" fillcolor="#70ad47 [3209]" stroked="f" strokeweight="1pt"/>
+            </w:pict>
+          </mc:Fallback>
+        </mc:AlternateContent>
+      </w:r>
+      <w:r>
+        <w:rPr>
+          <w:noProof/>
+        </w:rPr>
+        <mc:AlternateContent>
+          <mc:Choice Requires="wps">
+            <w:drawing>
+              <wp:anchor distT="0" distB="0" distL="114300" distR="114300" simplePos="0" relativeHeight="251800576" behindDoc="0" locked="0" layoutInCell="1" allowOverlap="1" wp14:anchorId="5D6B14AA" wp14:editId="70049559">
+                <wp:simplePos x="0" y="0"/>
+                <wp:positionH relativeFrom="column">
+                  <wp:posOffset>2744788</wp:posOffset>
+                </wp:positionH>
+                <wp:positionV relativeFrom="paragraph">
+                  <wp:posOffset>473710</wp:posOffset>
+                </wp:positionV>
+                <wp:extent cx="1181100" cy="276225"/>
+                <wp:effectExtent l="0" t="0" r="19050" b="28575"/>
+                <wp:wrapNone/>
+                <wp:docPr id="100" name="Text Box 100"/>
+                <wp:cNvGraphicFramePr/>
+                <a:graphic xmlns:a="http://schemas.openxmlformats.org/drawingml/2006/main">
+                  <a:graphicData uri="http://schemas.microsoft.com/office/word/2010/wordprocessingShape">
+                    <wps:wsp>
+                      <wps:cNvSpPr txBox="1"/>
+                      <wps:spPr>
+                        <a:xfrm>
+                          <a:off x="0" y="0"/>
+                          <a:ext cx="1181100" cy="276225"/>
+                        </a:xfrm>
+                        <a:prstGeom prst="rect">
+                          <a:avLst/>
+                        </a:prstGeom>
+                        <a:solidFill>
+                          <a:schemeClr val="lt1"/>
+                        </a:solidFill>
+                        <a:ln w="6350">
+                          <a:solidFill>
+                            <a:prstClr val="black"/>
+                          </a:solidFill>
+                        </a:ln>
+                      </wps:spPr>
+                      <wps:txbx>
+                        <w:txbxContent>
+                          <w:p>
+                            <w:pPr>
+                              <w:jc w:val="both"/>
+                            </w:pPr>
+                            <w:r>
+                              <w:t>3</w:t>
+                            </w:r>
+                            <w:r>
+                              <w:rPr>
+                                <w:vertAlign w:val="superscript"/>
+                              </w:rPr>
+                              <w:t>rd</w:t>
+                            </w:r>
+                            <w:r>
+                              <w:t xml:space="preserve"> </w:t>
+                            </w:r>
+                            <w:r>
+                              <w:t>iteration/loop</w:t>
+                            </w:r>
+                          </w:p>
+                        </w:txbxContent>
+                      </wps:txbx>
+                      <wps:bodyPr rot="0" spcFirstLastPara="0" vertOverflow="overflow" horzOverflow="overflow" vert="horz" wrap="square" lIns="91440" tIns="45720" rIns="91440" bIns="45720" numCol="1" spcCol="0" rtlCol="0" fromWordArt="0" anchor="t" anchorCtr="0" forceAA="0" compatLnSpc="1">
+                        <a:prstTxWarp prst="textNoShape">
+                          <a:avLst/>
+                        </a:prstTxWarp>
+                        <a:noAutofit/>
+                      </wps:bodyPr>
+                    </wps:wsp>
+                  </a:graphicData>
+                </a:graphic>
+                <wp14:sizeRelH relativeFrom="margin">
+                  <wp14:pctWidth>0</wp14:pctWidth>
+                </wp14:sizeRelH>
+                <wp14:sizeRelV relativeFrom="margin">
+                  <wp14:pctHeight>0</wp14:pctHeight>
+                </wp14:sizeRelV>
+              </wp:anchor>
+            </w:drawing>
+          </mc:Choice>
+          <mc:Fallback>
+            <w:pict>
+              <v:shape w14:anchorId="5D6B14AA" id="Text Box 100" o:spid="_x0000_s1040" type="#_x0000_t202" style="position:absolute;margin-left:216.15pt;margin-top:37.3pt;width:93pt;height:21.75pt;z-index:251800576;visibility:visible;mso-wrap-style:square;mso-width-percent:0;mso-height-percent:0;mso-wrap-distance-left:9pt;mso-wrap-distance-top:0;mso-wrap-distance-right:9pt;mso-wrap-distance-bottom:0;mso-position-horizontal:absolute;mso-position-horizontal-relative:text;mso-position-vertical:absolute;mso-position-vertical-relative:text;mso-width-percent:0;mso-height-percent:0;mso-width-relative:margin;mso-height-relative:margin;v-text-anchor:top" o:gfxdata="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" fillcolor="white [3201]" strokeweight=".5pt">
+                <v:textbox>
+                  <w:txbxContent>
+                    <w:p>
+                      <w:pPr>
+                        <w:jc w:val="both"/>
+                      </w:pPr>
+                      <w:r>
+                        <w:t>3</w:t>
+                      </w:r>
+                      <w:r>
+                        <w:rPr>
+                          <w:vertAlign w:val="superscript"/>
+                        </w:rPr>
+                        <w:t>rd</w:t>
+                      </w:r>
+                      <w:r>
+                        <w:t xml:space="preserve"> </w:t>
+                      </w:r>
+                      <w:r>
+                        <w:t>iteration/loop</w:t>
+                      </w:r>
+                    </w:p>
+                  </w:txbxContent>
+                </v:textbox>
+              </v:shape>
+            </w:pict>
+          </mc:Fallback>
+        </mc:AlternateContent>
+      </w:r>
+      <w:r>
+        <w:rPr>
+          <w:noProof/>
+        </w:rPr>
+        <mc:AlternateContent>
+          <mc:Choice Requires="wps">
+            <w:drawing>
+              <wp:anchor distT="0" distB="0" distL="114300" distR="114300" simplePos="0" relativeHeight="251793408" behindDoc="0" locked="0" layoutInCell="1" allowOverlap="1" wp14:anchorId="272A17EC" wp14:editId="14E473EF">
+                <wp:simplePos x="0" y="0"/>
+                <wp:positionH relativeFrom="column">
+                  <wp:posOffset>971550</wp:posOffset>
+                </wp:positionH>
+                <wp:positionV relativeFrom="paragraph">
+                  <wp:posOffset>664210</wp:posOffset>
+                </wp:positionV>
+                <wp:extent cx="1181100" cy="276225"/>
+                <wp:effectExtent l="0" t="0" r="19050" b="28575"/>
+                <wp:wrapNone/>
+                <wp:docPr id="94" name="Text Box 94"/>
+                <wp:cNvGraphicFramePr/>
+                <a:graphic xmlns:a="http://schemas.openxmlformats.org/drawingml/2006/main">
+                  <a:graphicData uri="http://schemas.microsoft.com/office/word/2010/wordprocessingShape">
+                    <wps:wsp>
+                      <wps:cNvSpPr txBox="1"/>
+                      <wps:spPr>
+                        <a:xfrm>
+                          <a:off x="0" y="0"/>
+                          <a:ext cx="1181100" cy="276225"/>
+                        </a:xfrm>
+                        <a:prstGeom prst="rect">
+                          <a:avLst/>
+                        </a:prstGeom>
+                        <a:solidFill>
+                          <a:schemeClr val="lt1"/>
+                        </a:solidFill>
+                        <a:ln w="6350">
+                          <a:solidFill>
+                            <a:prstClr val="black"/>
+                          </a:solidFill>
+                        </a:ln>
+                      </wps:spPr>
+                      <wps:txbx>
+                        <w:txbxContent>
+                          <w:p>
+                            <w:pPr>
+                              <w:jc w:val="both"/>
+                            </w:pPr>
+                            <w:r>
+                              <w:t>4</w:t>
+                            </w:r>
+                            <w:r>
+                              <w:rPr>
+                                <w:vertAlign w:val="superscript"/>
+                              </w:rPr>
+                              <w:t>th</w:t>
+                            </w:r>
+                            <w:r>
+                              <w:t xml:space="preserve"> iteration/loop</w:t>
+                            </w:r>
+                          </w:p>
+                        </w:txbxContent>
+                      </wps:txbx>
+                      <wps:bodyPr rot="0" spcFirstLastPara="0" vertOverflow="overflow" horzOverflow="overflow" vert="horz" wrap="square" lIns="91440" tIns="45720" rIns="91440" bIns="45720" numCol="1" spcCol="0" rtlCol="0" fromWordArt="0" anchor="t" anchorCtr="0" forceAA="0" compatLnSpc="1">
+                        <a:prstTxWarp prst="textNoShape">
+                          <a:avLst/>
+                        </a:prstTxWarp>
+                        <a:noAutofit/>
+                      </wps:bodyPr>
+                    </wps:wsp>
+                  </a:graphicData>
+                </a:graphic>
+                <wp14:sizeRelH relativeFrom="margin">
+                  <wp14:pctWidth>0</wp14:pctWidth>
+                </wp14:sizeRelH>
+                <wp14:sizeRelV relativeFrom="margin">
+                  <wp14:pctHeight>0</wp14:pctHeight>
+                </wp14:sizeRelV>
+              </wp:anchor>
+            </w:drawing>
+          </mc:Choice>
+          <mc:Fallback>
+            <w:pict>
+              <v:shape w14:anchorId="272A17EC" id="Text Box 94" o:spid="_x0000_s1041" type="#_x0000_t202" style="position:absolute;margin-left:76.5pt;margin-top:52.3pt;width:93pt;height:21.75pt;z-index:251793408;visibility:visible;mso-wrap-style:square;mso-width-percent:0;mso-height-percent:0;mso-wrap-distance-left:9pt;mso-wrap-distance-top:0;mso-wrap-distance-right:9pt;mso-wrap-distance-bottom:0;mso-position-horizontal:absolute;mso-position-horizontal-relative:text;mso-position-vertical:absolute;mso-position-vertical-relative:text;mso-width-percent:0;mso-height-percent:0;mso-width-relative:margin;mso-height-relative:margin;v-text-anchor:top" o:gfxdata="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" fillcolor="white [3201]" strokeweight=".5pt">
+                <v:textbox>
+                  <w:txbxContent>
+                    <w:p>
+                      <w:pPr>
+                        <w:jc w:val="both"/>
+                      </w:pPr>
+                      <w:r>
+                        <w:t>4</w:t>
+                      </w:r>
+                      <w:r>
+                        <w:rPr>
+                          <w:vertAlign w:val="superscript"/>
+                        </w:rPr>
+                        <w:t>th</w:t>
+                      </w:r>
+                      <w:r>
+                        <w:t xml:space="preserve"> iteration/loop</w:t>
+                      </w:r>
+                    </w:p>
+                  </w:txbxContent>
+                </v:textbox>
+              </v:shape>
             </w:pict>
           </mc:Fallback>
         </mc:AlternateContent>
@@ -7897,7 +7907,13 @@
         <w:t xml:space="preserve">otice that for the case </w:t>
       </w:r>
       <w:r>
-        <w:t xml:space="preserve">where the solution is an integer, a small step-size like 1 is usually the most suitable value. Referring to the graph above, a small step-size of 1 ensures the </w:t>
+        <w:t xml:space="preserve">where the solution is an integer, a small step-size like 1 is usually the most suitable value. Referring to the graph above, a small step-size of </w:t>
+      </w:r>
+      <w:r>
+        <w:t>0.5</w:t>
+      </w:r>
+      <w:r>
+        <w:t xml:space="preserve"> ensures the </w:t>
       </w:r>
       <w:proofErr w:type="spellStart"/>
       <w:r>
@@ -7905,26 +7921,129 @@
       </w:r>
       <w:proofErr w:type="spellEnd"/>
       <w:r>
-        <w:t xml:space="preserve"> reduces down to 0 within 3 loops/iterations for x0 = -5 whereas if the step size is larger than 1 but </w:t>
-      </w:r>
-      <w:r>
-        <w:t>between 2 and 3,</w:t>
-      </w:r>
-      <w:r>
-        <w:t xml:space="preserve"> the solution will be missed altogether and one will obtain a result in which the </w:t>
-      </w:r>
-      <w:proofErr w:type="spellStart"/>
-      <w:r>
-        <w:t>dy</w:t>
-      </w:r>
-      <w:proofErr w:type="spellEnd"/>
-      <w:r>
-        <w:t xml:space="preserve"> seems to reduce at first before slowly diverging after several iterations.  </w:t>
+        <w:t xml:space="preserve"> reduces down to 0 within </w:t>
+      </w:r>
+      <w:r>
+        <w:t>4</w:t>
+      </w:r>
+      <w:r>
+        <w:t xml:space="preserve"> loops/iterations for x0 = -5</w:t>
+      </w:r>
+      <w:r>
+        <w:t xml:space="preserve">: </w:t>
       </w:r>
     </w:p>
     <w:p>
+      <w:pPr>
+        <w:jc w:val="both"/>
+      </w:pPr>
+      <w:r>
+        <w:t>*1</w:t>
+      </w:r>
+      <w:r>
+        <w:rPr>
+          <w:vertAlign w:val="superscript"/>
+        </w:rPr>
+        <w:t>st</w:t>
+      </w:r>
+      <w:r>
+        <w:t xml:space="preserve"> iteration: x0 loops to itself</w:t>
+      </w:r>
+    </w:p>
+    <w:p>
+      <w:pPr>
+        <w:jc w:val="both"/>
+      </w:pPr>
+      <w:r>
+        <w:t>*2</w:t>
+      </w:r>
+      <w:r>
+        <w:rPr>
+          <w:vertAlign w:val="superscript"/>
+        </w:rPr>
+        <w:t>nd</w:t>
+      </w:r>
+      <w:r>
+        <w:t xml:space="preserve"> iteration: x0 loops to x0 + dx, i.e. (-4.5 loops to -4)</w:t>
+      </w:r>
+    </w:p>
+    <w:p>
+      <w:pPr>
+        <w:jc w:val="both"/>
+      </w:pPr>
       <w:r>
         <w:lastRenderedPageBreak/>
+        <w:t>*3</w:t>
+      </w:r>
+      <w:r>
+        <w:rPr>
+          <w:vertAlign w:val="superscript"/>
+        </w:rPr>
+        <w:t>rd</w:t>
+      </w:r>
+      <w:r>
+        <w:t xml:space="preserve"> iteration: x0 loops to x0 + dx + dx, i.e. (-4 loops to -3.5)</w:t>
+      </w:r>
+    </w:p>
+    <w:p>
+      <w:pPr>
+        <w:jc w:val="both"/>
+      </w:pPr>
+      <w:r>
+        <w:t>*4</w:t>
+      </w:r>
+      <w:r>
+        <w:rPr>
+          <w:vertAlign w:val="superscript"/>
+        </w:rPr>
+        <w:t>th</w:t>
+      </w:r>
+      <w:r>
+        <w:t xml:space="preserve"> iteration: x0 loops to x0 + dx + dx + dx, i.e. (-3.5 loops to -3)</w:t>
+      </w:r>
+    </w:p>
+    <w:p>
+      <w:pPr>
+        <w:jc w:val="both"/>
+      </w:pPr>
+      <w:r>
+        <w:t xml:space="preserve"> whereas if the step size is larger than </w:t>
+      </w:r>
+      <w:r>
+        <w:t>0.5</w:t>
+      </w:r>
+      <w:r>
+        <w:t xml:space="preserve"> but </w:t>
+      </w:r>
+      <w:r>
+        <w:t xml:space="preserve">between </w:t>
+      </w:r>
+      <w:r>
+        <w:t>1</w:t>
+      </w:r>
+      <w:r>
+        <w:t xml:space="preserve"> and </w:t>
+      </w:r>
+      <w:r>
+        <w:t>2</w:t>
+      </w:r>
+      <w:r>
+        <w:t>,</w:t>
+      </w:r>
+      <w:r>
+        <w:t xml:space="preserve"> the solution will be missed altogether and one will obtain a result in which the </w:t>
+      </w:r>
+      <w:proofErr w:type="spellStart"/>
+      <w:r>
+        <w:t>dy</w:t>
+      </w:r>
+      <w:proofErr w:type="spellEnd"/>
+      <w:r>
+        <w:t xml:space="preserve"> seems to reduce at first before slowly diverging after several iterations.  </w:t>
+      </w:r>
+    </w:p>
+    <w:p>
+      <w:r>
         <w:t>The mathematical requirement for a solution not</w:t>
       </w:r>
       <w:r>
@@ -8125,11 +8244,10 @@
     <w:p/>
     <w:p/>
     <w:p/>
-    <w:p/>
-    <w:p/>
-    <w:p/>
-    <w:p/>
-    <w:p/>
+    <w:p>
+      <w:bookmarkStart w:id="0" w:name="_GoBack"/>
+      <w:bookmarkEnd w:id="0"/>
+    </w:p>
     <w:p>
       <w:pPr>
         <w:rPr>

</xml_diff>